<commit_message>
adding documentation for how i fixed search indendent of case aka regex problem
</commit_message>
<xml_diff>
--- a/REGEX PROBLEM.docx
+++ b/REGEX PROBLEM.docx
@@ -102,6 +102,66 @@
             </a:graphic>
           </wp:inline>
         </w:drawing>
+      </w:r>
+    </w:p>
+    <w:p/>
+    <w:p>
+      <w:r>
+        <w:t xml:space="preserve">How I solved it: </w:t>
+      </w:r>
+    </w:p>
+    <w:p/>
+    <w:p>
+      <w:r>
+        <w:t>Turns out the searchClients is in the backend only. When the search for an old client html page loads, it initially called routes.searchClients in clients.js. However, once the names are loaded, when the user searchs, the program uses the clients it already has and uses a filter function in the front end. This filter function exists in main.js called findSearchResults.</w:t>
+      </w:r>
+    </w:p>
+    <w:p>
+      <w:r>
+        <w:rPr>
+          <w:noProof/>
+        </w:rPr>
+        <w:lastRenderedPageBreak/>
+        <w:drawing>
+          <wp:inline distT="0" distB="0" distL="0" distR="0" wp14:anchorId="1A12DE8A" wp14:editId="60E86A3D">
+            <wp:extent cx="5943600" cy="3677920"/>
+            <wp:effectExtent l="0" t="0" r="0" b="0"/>
+            <wp:docPr id="3" name="Picture 3"/>
+            <wp:cNvGraphicFramePr>
+              <a:graphicFrameLocks xmlns:a="http://schemas.openxmlformats.org/drawingml/2006/main" noChangeAspect="1"/>
+            </wp:cNvGraphicFramePr>
+            <a:graphic xmlns:a="http://schemas.openxmlformats.org/drawingml/2006/main">
+              <a:graphicData uri="http://schemas.openxmlformats.org/drawingml/2006/picture">
+                <pic:pic xmlns:pic="http://schemas.openxmlformats.org/drawingml/2006/picture">
+                  <pic:nvPicPr>
+                    <pic:cNvPr id="1" name=""/>
+                    <pic:cNvPicPr/>
+                  </pic:nvPicPr>
+                  <pic:blipFill>
+                    <a:blip r:embed="rId6"/>
+                    <a:stretch>
+                      <a:fillRect/>
+                    </a:stretch>
+                  </pic:blipFill>
+                  <pic:spPr>
+                    <a:xfrm>
+                      <a:off x="0" y="0"/>
+                      <a:ext cx="5943600" cy="3677920"/>
+                    </a:xfrm>
+                    <a:prstGeom prst="rect">
+                      <a:avLst/>
+                    </a:prstGeom>
+                  </pic:spPr>
+                </pic:pic>
+              </a:graphicData>
+            </a:graphic>
+          </wp:inline>
+        </w:drawing>
+      </w:r>
+    </w:p>
+    <w:p>
+      <w:r>
+        <w:t>I made a Regex. In the filter function, I’m using string.match instead of string.includes because cannot use regex with includes, only match</w:t>
       </w:r>
       <w:bookmarkStart w:id="0" w:name="_GoBack"/>
       <w:bookmarkEnd w:id="0"/>
@@ -239,6 +299,7 @@
     <w:lsdException w:name="HTML Sample" w:semiHidden="1" w:unhideWhenUsed="1"/>
     <w:lsdException w:name="HTML Typewriter" w:semiHidden="1" w:unhideWhenUsed="1"/>
     <w:lsdException w:name="HTML Variable" w:semiHidden="1" w:unhideWhenUsed="1"/>
+    <w:lsdException w:name="Normal Table" w:semiHidden="1" w:unhideWhenUsed="1"/>
     <w:lsdException w:name="annotation subject" w:semiHidden="1" w:unhideWhenUsed="1"/>
     <w:lsdException w:name="No List" w:semiHidden="1" w:unhideWhenUsed="1"/>
     <w:lsdException w:name="Outline List 1" w:semiHidden="1" w:unhideWhenUsed="1"/>
@@ -285,8 +346,10 @@
     <w:lsdException w:name="Table Subtle 2" w:semiHidden="1" w:unhideWhenUsed="1"/>
     <w:lsdException w:name="Table Web 1" w:semiHidden="1" w:unhideWhenUsed="1"/>
     <w:lsdException w:name="Table Web 2" w:semiHidden="1" w:unhideWhenUsed="1"/>
+    <w:lsdException w:name="Table Web 3" w:semiHidden="1" w:unhideWhenUsed="1"/>
     <w:lsdException w:name="Balloon Text" w:semiHidden="1" w:unhideWhenUsed="1"/>
     <w:lsdException w:name="Table Grid" w:uiPriority="39"/>
+    <w:lsdException w:name="Table Theme" w:semiHidden="1" w:unhideWhenUsed="1"/>
     <w:lsdException w:name="Placeholder Text" w:semiHidden="1"/>
     <w:lsdException w:name="No Spacing" w:uiPriority="1" w:qFormat="1"/>
     <w:lsdException w:name="Light Shading" w:uiPriority="60"/>

</xml_diff>